<commit_message>
AMINE WHAT THE ACTUAL FUCK A SAHBI
</commit_message>
<xml_diff>
--- a/UNIVERSITE IBN TOFAIL.docx
+++ b/UNIVERSITE IBN TOFAIL.docx
@@ -12,18 +12,18 @@
           <w:lang w:eastAsia="fr-FR"/>
         </w:rPr>
         <w:drawing>
-          <wp:anchor distT="0" distB="0" distL="114300" distR="114300" simplePos="0" relativeHeight="251658240" behindDoc="0" locked="0" layoutInCell="1" allowOverlap="1" wp14:anchorId="5BC04E8A" wp14:editId="7B91F14D">
+          <wp:anchor distT="0" distB="0" distL="114300" distR="114300" simplePos="0" relativeHeight="251659264" behindDoc="0" locked="0" layoutInCell="1" allowOverlap="1" wp14:anchorId="6402C602" wp14:editId="59732F47">
             <wp:simplePos x="0" y="0"/>
             <wp:positionH relativeFrom="margin">
-              <wp:posOffset>4648200</wp:posOffset>
+              <wp:posOffset>-533400</wp:posOffset>
             </wp:positionH>
             <wp:positionV relativeFrom="margin">
-              <wp:posOffset>-323850</wp:posOffset>
+              <wp:posOffset>-238125</wp:posOffset>
             </wp:positionV>
-            <wp:extent cx="1847850" cy="981075"/>
-            <wp:effectExtent l="0" t="0" r="0" b="9525"/>
+            <wp:extent cx="1352550" cy="895350"/>
+            <wp:effectExtent l="0" t="0" r="0" b="0"/>
             <wp:wrapSquare wrapText="bothSides"/>
-            <wp:docPr id="1" name="Picture 1"/>
+            <wp:docPr id="2" name="Picture 2"/>
             <wp:cNvGraphicFramePr>
               <a:graphicFrameLocks xmlns:a="http://schemas.openxmlformats.org/drawingml/2006/main" noChangeAspect="1"/>
             </wp:cNvGraphicFramePr>
@@ -31,11 +31,11 @@
               <a:graphicData uri="http://schemas.openxmlformats.org/drawingml/2006/picture">
                 <pic:pic xmlns:pic="http://schemas.openxmlformats.org/drawingml/2006/picture">
                   <pic:nvPicPr>
-                    <pic:cNvPr id="0" name="download.jpeg"/>
+                    <pic:cNvPr id="0" name="Ibntofail-logo.jpeg"/>
                     <pic:cNvPicPr/>
                   </pic:nvPicPr>
                   <pic:blipFill>
-                    <a:blip r:embed="rId5">
+                    <a:blip r:embed="rId5" cstate="print">
                       <a:extLst>
                         <a:ext uri="{28A0092B-C50C-407E-A947-70E740481C1C}">
                           <a14:useLocalDpi xmlns:a14="http://schemas.microsoft.com/office/drawing/2010/main" val="0"/>
@@ -49,7 +49,7 @@
                   <pic:spPr>
                     <a:xfrm>
                       <a:off x="0" y="0"/>
-                      <a:ext cx="1847850" cy="981075"/>
+                      <a:ext cx="1352550" cy="895350"/>
                     </a:xfrm>
                     <a:prstGeom prst="rect">
                       <a:avLst/>
@@ -73,18 +73,18 @@
           <w:lang w:eastAsia="fr-FR"/>
         </w:rPr>
         <w:drawing>
-          <wp:anchor distT="0" distB="0" distL="114300" distR="114300" simplePos="0" relativeHeight="251659264" behindDoc="0" locked="0" layoutInCell="1" allowOverlap="1" wp14:anchorId="4CD67919" wp14:editId="5AF09CE8">
+          <wp:anchor distT="0" distB="0" distL="114300" distR="114300" simplePos="0" relativeHeight="251658240" behindDoc="0" locked="0" layoutInCell="1" allowOverlap="1" wp14:anchorId="0CEE5CA9" wp14:editId="2F658096">
             <wp:simplePos x="0" y="0"/>
             <wp:positionH relativeFrom="margin">
-              <wp:posOffset>-533400</wp:posOffset>
+              <wp:posOffset>4724400</wp:posOffset>
             </wp:positionH>
             <wp:positionV relativeFrom="margin">
-              <wp:posOffset>-638810</wp:posOffset>
+              <wp:posOffset>-238125</wp:posOffset>
             </wp:positionV>
-            <wp:extent cx="1171575" cy="1295400"/>
+            <wp:extent cx="1495425" cy="895350"/>
             <wp:effectExtent l="0" t="0" r="9525" b="0"/>
             <wp:wrapSquare wrapText="bothSides"/>
-            <wp:docPr id="2" name="Picture 2"/>
+            <wp:docPr id="1" name="Picture 1"/>
             <wp:cNvGraphicFramePr>
               <a:graphicFrameLocks xmlns:a="http://schemas.openxmlformats.org/drawingml/2006/main" noChangeAspect="1"/>
             </wp:cNvGraphicFramePr>
@@ -92,11 +92,11 @@
               <a:graphicData uri="http://schemas.openxmlformats.org/drawingml/2006/picture">
                 <pic:pic xmlns:pic="http://schemas.openxmlformats.org/drawingml/2006/picture">
                   <pic:nvPicPr>
-                    <pic:cNvPr id="0" name="Ibntofail-logo.jpeg"/>
+                    <pic:cNvPr id="0" name="download.jpeg"/>
                     <pic:cNvPicPr/>
                   </pic:nvPicPr>
                   <pic:blipFill>
-                    <a:blip r:embed="rId6" cstate="print">
+                    <a:blip r:embed="rId6">
                       <a:extLst>
                         <a:ext uri="{28A0092B-C50C-407E-A947-70E740481C1C}">
                           <a14:useLocalDpi xmlns:a14="http://schemas.microsoft.com/office/drawing/2010/main" val="0"/>
@@ -110,7 +110,7 @@
                   <pic:spPr>
                     <a:xfrm>
                       <a:off x="0" y="0"/>
-                      <a:ext cx="1171575" cy="1295400"/>
+                      <a:ext cx="1495425" cy="895350"/>
                     </a:xfrm>
                     <a:prstGeom prst="rect">
                       <a:avLst/>
@@ -152,35 +152,154 @@
       </w:r>
     </w:p>
     <w:p/>
+    <w:p>
+      <w:bookmarkStart w:id="0" w:name="_GoBack"/>
+      <w:bookmarkEnd w:id="0"/>
+    </w:p>
+    <w:p/>
+    <w:p>
+      <w:pPr>
+        <w:pStyle w:val="Title"/>
+        <w:pBdr>
+          <w:bottom w:val="single" w:sz="8" w:space="2" w:color="4F81BD" w:themeColor="accent1"/>
+        </w:pBdr>
+        <w:jc w:val="center"/>
+        <w:rPr>
+          <w:color w:val="auto"/>
+          <w:sz w:val="44"/>
+        </w:rPr>
+      </w:pPr>
+      <w:r>
+        <w:rPr>
+          <w:color w:val="auto"/>
+          <w:sz w:val="44"/>
+        </w:rPr>
+        <w:t>PROJET DE FIN D’ETUDES</w:t>
+      </w:r>
+    </w:p>
+    <w:p>
+      <w:pPr>
+        <w:jc w:val="center"/>
+      </w:pPr>
+      <w:r>
+        <w:t>Ecrit par</w:t>
+      </w:r>
+    </w:p>
+    <w:p>
+      <w:pPr>
+        <w:jc w:val="center"/>
+        <w:rPr>
+          <w:sz w:val="36"/>
+        </w:rPr>
+      </w:pPr>
+      <w:r>
+        <w:rPr>
+          <w:sz w:val="36"/>
+        </w:rPr>
+        <w:t xml:space="preserve">Mourad </w:t>
+      </w:r>
+      <w:proofErr w:type="spellStart"/>
+      <w:r>
+        <w:rPr>
+          <w:sz w:val="36"/>
+        </w:rPr>
+        <w:t>Aouinat</w:t>
+      </w:r>
+      <w:proofErr w:type="spellEnd"/>
+    </w:p>
+    <w:p>
+      <w:pPr>
+        <w:jc w:val="center"/>
+        <w:rPr>
+          <w:sz w:val="36"/>
+          <w:szCs w:val="36"/>
+        </w:rPr>
+      </w:pPr>
+      <w:r>
+        <w:rPr>
+          <w:sz w:val="36"/>
+          <w:szCs w:val="36"/>
+        </w:rPr>
+        <w:t xml:space="preserve">Amine </w:t>
+      </w:r>
+      <w:proofErr w:type="spellStart"/>
+      <w:r>
+        <w:rPr>
+          <w:sz w:val="36"/>
+          <w:szCs w:val="36"/>
+        </w:rPr>
+        <w:t>Ayad</w:t>
+      </w:r>
+      <w:proofErr w:type="spellEnd"/>
+    </w:p>
+    <w:p>
+      <w:pPr>
+        <w:jc w:val="center"/>
+      </w:pPr>
+      <w:r>
+        <w:t>Mai 2019</w:t>
+      </w:r>
+    </w:p>
+    <w:p>
+      <w:pPr>
+        <w:jc w:val="center"/>
+      </w:pPr>
+    </w:p>
+    <w:p>
+      <w:pPr>
+        <w:jc w:val="center"/>
+      </w:pPr>
+    </w:p>
+    <w:p>
+      <w:pPr>
+        <w:jc w:val="center"/>
+      </w:pPr>
+    </w:p>
+    <w:p>
+      <w:pPr>
+        <w:jc w:val="center"/>
+      </w:pPr>
+    </w:p>
+    <w:p>
+      <w:pPr>
+        <w:jc w:val="center"/>
+      </w:pPr>
+    </w:p>
+    <w:p>
+      <w:pPr>
+        <w:jc w:val="center"/>
+      </w:pPr>
+    </w:p>
+    <w:p>
+      <w:pPr>
+        <w:pStyle w:val="Heading1"/>
+        <w:jc w:val="center"/>
+        <w:rPr>
+          <w:sz w:val="72"/>
+        </w:rPr>
+      </w:pPr>
+      <w:r>
+        <w:rPr>
+          <w:sz w:val="72"/>
+        </w:rPr>
+        <w:t>LA CRYPTO-MONNAIE</w:t>
+      </w:r>
+    </w:p>
     <w:p/>
     <w:p/>
     <w:p/>
     <w:p/>
     <w:p/>
     <w:p/>
-    <w:p/>
-    <w:p>
-      <w:bookmarkStart w:id="0" w:name="_GoBack"/>
-      <w:bookmarkEnd w:id="0"/>
-    </w:p>
-    <w:p>
-      <w:pPr>
-        <w:pStyle w:val="Title"/>
-        <w:jc w:val="center"/>
-        <w:rPr>
-          <w:sz w:val="144"/>
-        </w:rPr>
-      </w:pPr>
-      <w:r>
-        <w:rPr>
-          <w:sz w:val="72"/>
-        </w:rPr>
-        <w:t>LA CRYPTO-MONNAIE</w:t>
-      </w:r>
-    </w:p>
     <w:sectPr>
       <w:pgSz w:w="11906" w:h="16838"/>
       <w:pgMar w:top="1440" w:right="1440" w:bottom="1440" w:left="1440" w:header="720" w:footer="720" w:gutter="0"/>
+      <w:pgBorders w:offsetFrom="page">
+        <w:top w:val="single" w:sz="12" w:space="24" w:color="auto"/>
+        <w:left w:val="single" w:sz="12" w:space="24" w:color="auto"/>
+        <w:bottom w:val="single" w:sz="12" w:space="24" w:color="auto"/>
+        <w:right w:val="single" w:sz="12" w:space="24" w:color="auto"/>
+      </w:pgBorders>
       <w:cols w:space="720"/>
       <w:docGrid w:linePitch="360"/>
     </w:sectPr>
@@ -348,6 +467,29 @@
     <w:name w:val="Normal"/>
     <w:qFormat/>
   </w:style>
+  <w:style w:type="paragraph" w:styleId="Heading1">
+    <w:name w:val="heading 1"/>
+    <w:basedOn w:val="Normal"/>
+    <w:next w:val="Normal"/>
+    <w:link w:val="Heading1Char"/>
+    <w:uiPriority w:val="9"/>
+    <w:qFormat/>
+    <w:rsid w:val="00982694"/>
+    <w:pPr>
+      <w:keepNext/>
+      <w:keepLines/>
+      <w:spacing w:before="480" w:after="0"/>
+      <w:outlineLvl w:val="0"/>
+    </w:pPr>
+    <w:rPr>
+      <w:rFonts w:asciiTheme="majorHAnsi" w:eastAsiaTheme="majorEastAsia" w:hAnsiTheme="majorHAnsi" w:cstheme="majorBidi"/>
+      <w:b/>
+      <w:bCs/>
+      <w:color w:val="365F91" w:themeColor="accent1" w:themeShade="BF"/>
+      <w:sz w:val="28"/>
+      <w:szCs w:val="28"/>
+    </w:rPr>
+  </w:style>
   <w:style w:type="character" w:default="1" w:styleId="DefaultParagraphFont">
     <w:name w:val="Default Paragraph Font"/>
     <w:uiPriority w:val="1"/>
@@ -442,6 +584,21 @@
       <w:kern w:val="28"/>
       <w:sz w:val="52"/>
       <w:szCs w:val="52"/>
+    </w:rPr>
+  </w:style>
+  <w:style w:type="character" w:customStyle="1" w:styleId="Heading1Char">
+    <w:name w:val="Heading 1 Char"/>
+    <w:basedOn w:val="DefaultParagraphFont"/>
+    <w:link w:val="Heading1"/>
+    <w:uiPriority w:val="9"/>
+    <w:rsid w:val="00982694"/>
+    <w:rPr>
+      <w:rFonts w:asciiTheme="majorHAnsi" w:eastAsiaTheme="majorEastAsia" w:hAnsiTheme="majorHAnsi" w:cstheme="majorBidi"/>
+      <w:b/>
+      <w:bCs/>
+      <w:color w:val="365F91" w:themeColor="accent1" w:themeShade="BF"/>
+      <w:sz w:val="28"/>
+      <w:szCs w:val="28"/>
     </w:rPr>
   </w:style>
 </w:styles>
@@ -607,6 +764,29 @@
     <w:name w:val="Normal"/>
     <w:qFormat/>
   </w:style>
+  <w:style w:type="paragraph" w:styleId="Heading1">
+    <w:name w:val="heading 1"/>
+    <w:basedOn w:val="Normal"/>
+    <w:next w:val="Normal"/>
+    <w:link w:val="Heading1Char"/>
+    <w:uiPriority w:val="9"/>
+    <w:qFormat/>
+    <w:rsid w:val="00982694"/>
+    <w:pPr>
+      <w:keepNext/>
+      <w:keepLines/>
+      <w:spacing w:before="480" w:after="0"/>
+      <w:outlineLvl w:val="0"/>
+    </w:pPr>
+    <w:rPr>
+      <w:rFonts w:asciiTheme="majorHAnsi" w:eastAsiaTheme="majorEastAsia" w:hAnsiTheme="majorHAnsi" w:cstheme="majorBidi"/>
+      <w:b/>
+      <w:bCs/>
+      <w:color w:val="365F91" w:themeColor="accent1" w:themeShade="BF"/>
+      <w:sz w:val="28"/>
+      <w:szCs w:val="28"/>
+    </w:rPr>
+  </w:style>
   <w:style w:type="character" w:default="1" w:styleId="DefaultParagraphFont">
     <w:name w:val="Default Paragraph Font"/>
     <w:uiPriority w:val="1"/>
@@ -701,6 +881,21 @@
       <w:kern w:val="28"/>
       <w:sz w:val="52"/>
       <w:szCs w:val="52"/>
+    </w:rPr>
+  </w:style>
+  <w:style w:type="character" w:customStyle="1" w:styleId="Heading1Char">
+    <w:name w:val="Heading 1 Char"/>
+    <w:basedOn w:val="DefaultParagraphFont"/>
+    <w:link w:val="Heading1"/>
+    <w:uiPriority w:val="9"/>
+    <w:rsid w:val="00982694"/>
+    <w:rPr>
+      <w:rFonts w:asciiTheme="majorHAnsi" w:eastAsiaTheme="majorEastAsia" w:hAnsiTheme="majorHAnsi" w:cstheme="majorBidi"/>
+      <w:b/>
+      <w:bCs/>
+      <w:color w:val="365F91" w:themeColor="accent1" w:themeShade="BF"/>
+      <w:sz w:val="28"/>
+      <w:szCs w:val="28"/>
     </w:rPr>
   </w:style>
 </w:styles>

</xml_diff>